<commit_message>
Added diagrams on Programming technology added English folder
</commit_message>
<xml_diff>
--- a/ProgrammingTechology/ТЗ.docx
+++ b/ProgrammingTechology/ТЗ.docx
@@ -1331,7 +1331,13 @@
         <w:spacing w:line="360" w:lineRule="auto"/>
       </w:pPr>
       <w:r>
-        <w:t xml:space="preserve">Первичная учетная форма (первичная форма) </w:t>
+        <w:rPr>
+          <w:b/>
+        </w:rPr>
+        <w:t>Первичная учетная форма (первичная форма)</w:t>
+      </w:r>
+      <w:r>
+        <w:t xml:space="preserve"> </w:t>
       </w:r>
       <w:r>
         <w:t>–</w:t>
@@ -1356,7 +1362,13 @@
         </w:sectPr>
       </w:pPr>
       <w:r>
-        <w:t xml:space="preserve">Справочник – таблица, содержащая вспомогательные данные, необходимые для работы системы. Примеры: справочник «Подразделения», справочник «Сотрудники», справочник «Материалы» и.т.д. </w:t>
+        <w:rPr>
+          <w:b/>
+        </w:rPr>
+        <w:t>Справочник</w:t>
+      </w:r>
+      <w:r>
+        <w:t xml:space="preserve"> – таблица, содержащая вспомогательные данные, необходимые для работы системы. Примеры: справочник «Подразделения», справочник «Сотрудники», справочник «Материалы» и.т.д. </w:t>
       </w:r>
     </w:p>
     <w:p>
@@ -2979,6 +2991,9 @@
         <w:ind w:left="0" w:firstLine="360"/>
         <w:jc w:val="both"/>
       </w:pPr>
+      <w:r>
+        <w:t xml:space="preserve">  </w:t>
+      </w:r>
       <w:r>
         <w:t xml:space="preserve">В каждом из описанных </w:t>
       </w:r>
@@ -5783,7 +5798,7 @@
             <w:rPr>
               <w:noProof/>
             </w:rPr>
-            <w:t>11</w:t>
+            <w:t>15</w:t>
           </w:r>
         </w:fldSimple>
       </w:p>
@@ -11842,7 +11857,7 @@
 </file>
 
 <file path=customXml/itemProps1.xml><?xml version="1.0" encoding="utf-8"?>
-<ds:datastoreItem xmlns:ds="http://schemas.openxmlformats.org/officeDocument/2006/customXml" ds:itemID="{D6A71352-D466-4DBD-A0DA-3B13266127A9}">
+<ds:datastoreItem xmlns:ds="http://schemas.openxmlformats.org/officeDocument/2006/customXml" ds:itemID="{DC88EDC7-C28B-45C7-B9B1-DDB26F4FA65D}">
   <ds:schemaRefs>
     <ds:schemaRef ds:uri="http://schemas.openxmlformats.org/officeDocument/2006/bibliography"/>
   </ds:schemaRefs>

</xml_diff>